<commit_message>
copy some boilerplate text from prospectus
</commit_message>
<xml_diff>
--- a/Chapters/BachmeierNDIS9901.ch3.docx
+++ b/Chapters/BachmeierNDIS9901.ch3.docx
@@ -98,6 +98,27 @@
       </w:r>
     </w:p>
     <w:p>
+      <w:r>
+        <w:tab/>
+      </w:r>
+      <w:r>
+        <w:t>There is a growing global elderly and special needs population that needs assistance to continue living in residence.  This dissertation proposes that assisted living facilities could scale out those capabilities through a combination of real-time video analytics and CPS devices.  Privacy, logistical, and economic challenges create barriers for researchers to collect the necessary training data and begin those studies.  One potential mitigation is performing these experiments inside a physic simulation process with 3D animated models.  Then, researchers can position virtual cameras within the world and assess the results.  Lastly, those results need to command remediation procedures using CPS devices.</w:t>
+      </w:r>
+    </w:p>
+    <w:p>
+      <w:pPr>
+        <w:pStyle w:val="Heading2"/>
+      </w:pPr>
+      <w:r>
+        <w:t>Research Methodology and Design</w:t>
+      </w:r>
+    </w:p>
+    <w:p>
+      <w:r>
+        <w:tab/>
+        <w:t xml:space="preserve">This doctoral study uses a design-science methodology to assess the physics simulation procedure. </w:t>
+      </w:r>
+      <w:bookmarkStart w:id="0" w:name="_Hlk93224350"/>
       <w:r>
         <w:t xml:space="preserve">Design-science is a standard methodology for researching Information Technology (IT) problems.  </w:t>
       </w:r>
@@ -344,6 +365,7 @@
           </w:tcPr>
           <w:p>
             <w:r>
+              <w:lastRenderedPageBreak/>
               <w:t>Design as a Search Process</w:t>
             </w:r>
           </w:p>
@@ -396,24 +418,7 @@
       <w:r>
         <w:t xml:space="preserve">  </w:t>
       </w:r>
-    </w:p>
-    <w:p>
-      <w:r>
-        <w:tab/>
-        <w:t xml:space="preserve">This dissertation employs this methodology to improve special needs and elderly care with AI/ML and CV applications.  Scalability, security, and privacy challenges prohibit studying this topic through traditional means.  People are generally unwilling to undergo 24/7 video monitoring and disclose their most intimate conversations in the name of science.  Future research needs to address those concerns.  Meanwhile, this effort provisions industry-standard physics simulation environments to examine those interactions.  Next, this project creates virtual devices (e.g., IP cameras) to extract a subject’s behavior and respond accordingly.  Third, a data </w:t>
-      </w:r>
-      <w:r>
-        <w:lastRenderedPageBreak/>
-        <w:t>telemetry collection pipeline will assess the performance of virtual devices within a simulated world.</w:t>
-      </w:r>
-    </w:p>
-    <w:p>
-      <w:pPr>
-        <w:pStyle w:val="Heading2"/>
-      </w:pPr>
-      <w:r>
-        <w:t>Research Methodology and Design</w:t>
-      </w:r>
+      <w:bookmarkEnd w:id="0"/>
     </w:p>
     <w:p>
       <w:pPr>
@@ -441,11 +446,11 @@
       <w:pPr>
         <w:pStyle w:val="Heading3"/>
       </w:pPr>
-      <w:bookmarkStart w:id="0" w:name="_Toc89613854"/>
+      <w:bookmarkStart w:id="1" w:name="_Toc89613854"/>
       <w:r>
         <w:t>Runtime System Design</w:t>
       </w:r>
-      <w:bookmarkEnd w:id="0"/>
+      <w:bookmarkEnd w:id="1"/>
     </w:p>
     <w:p>
       <w:pPr>
@@ -492,7 +497,7 @@
           <w:noProof/>
         </w:rPr>
         <w:drawing>
-          <wp:inline distT="0" distB="0" distL="0" distR="0" wp14:anchorId="4C616050" wp14:editId="4EB8CB48">
+          <wp:inline distT="0" distB="0" distL="0" distR="0" wp14:anchorId="25442F48" wp14:editId="43D69833">
             <wp:extent cx="4714411" cy="3056021"/>
             <wp:effectExtent l="0" t="0" r="0" b="0"/>
             <wp:docPr id="1" name="Picture 1" descr="Diagram, schematic&#10;&#10;Description automatically generated"/>
@@ -530,54 +535,99 @@
     </w:p>
     <w:p>
       <w:pPr>
-        <w:pStyle w:val="Heading4"/>
-      </w:pPr>
-      <w:bookmarkStart w:id="1" w:name="_Toc89613855"/>
-      <w:r>
-        <w:t>Test Case Definition</w:t>
-      </w:r>
-      <w:bookmarkEnd w:id="1"/>
-    </w:p>
-    <w:p>
-      <w:r>
-        <w:tab/>
-        <w:t>A test case encapsulates a specific experiment.  An arbitrary number of subjects will perform pre-configured animation sequences during the experiment, such as walking or failing.  These behaviors occur within a dynamic world that supports typical real-world transforms.  For example, the subject can turn off a light, move furniture, not modify the floor plan.</w:t>
-      </w:r>
-    </w:p>
-    <w:p>
-      <w:pPr>
-        <w:pStyle w:val="Heading4"/>
-      </w:pPr>
-      <w:bookmarkStart w:id="2" w:name="_Toc89613856"/>
-      <w:r>
-        <w:t>Data Generation Process</w:t>
+        <w:pStyle w:val="Heading3"/>
+      </w:pPr>
+      <w:bookmarkStart w:id="2" w:name="_Toc89613857"/>
+      <w:r>
+        <w:t>Simulation Process</w:t>
       </w:r>
       <w:bookmarkEnd w:id="2"/>
     </w:p>
     <w:p>
-      <w:r>
-        <w:tab/>
-        <w:t xml:space="preserve">ROS actors represent the patients within the simulation environment, which performs an animation sequence while moving around the house.  These animations originate from open-source motion-capture videos and map to a </w:t>
+      <w:pPr>
+        <w:ind w:firstLine="720"/>
+      </w:pPr>
+      <w:r>
+        <w:t>ROS worlds represent the patient’s home or apartment and define models’ placement (e.g., actors and furniture), actor configuration, and devices</w:t>
+      </w:r>
+      <w:sdt>
+        <w:sdtPr>
+          <w:id w:val="-1241015855"/>
+          <w:citation/>
+        </w:sdtPr>
+        <w:sdtContent>
+          <w:r>
+            <w:fldChar w:fldCharType="begin"/>
+          </w:r>
+          <w:r>
+            <w:instrText xml:space="preserve"> CITATION Bip18 \l 1033 </w:instrText>
+          </w:r>
+          <w:r>
+            <w:fldChar w:fldCharType="separate"/>
+          </w:r>
+          <w:r>
+            <w:rPr>
+              <w:noProof/>
+            </w:rPr>
+            <w:t xml:space="preserve"> (Bipin, 2018)</w:t>
+          </w:r>
+          <w:r>
+            <w:fldChar w:fldCharType="end"/>
+          </w:r>
+        </w:sdtContent>
+      </w:sdt>
+      <w:r>
+        <w:t>.  Researchers use physics simulators (e.g., Gazebo) to examine interactions between these various components.  For instance, the actor might perform walking to the kitchen table.  Each camera will capture frames from its vantage point and transmit them to a message bus during this sequence (see Figure 2).  Next, AI services subscribe to the event stream and process the visual data.  Suppose the service detects a valuable signal (e.g., the refrigerator door is left open).  In that case, it can post a notification to another message bus to mitigate the situation (e.g., use voice assistant).</w:t>
+      </w:r>
+    </w:p>
+    <w:p>
+      <w:pPr>
+        <w:ind w:firstLine="720"/>
+      </w:pPr>
+      <w:r>
+        <w:t xml:space="preserve">Validating these interactions requires an ability to reconfigure these worlds without significant effort.  World templating tools (e.g., AWS </w:t>
       </w:r>
       <w:proofErr w:type="spellStart"/>
       <w:r>
-        <w:t>hierarchial</w:t>
+        <w:t>RoboMaker</w:t>
       </w:r>
       <w:proofErr w:type="spellEnd"/>
       <w:r>
-        <w:t xml:space="preserve"> action-space taxonomy.  The action-space describes specific behaviors (e.g., walking versus sitting) and any derived actions (e.g., sitting on a chair versus couch).  There are virtually infinite sequences, making it challenging to record the entire universe of movement.  Instead, a randomization process initializes from a recording and mutates model-joint characteristics such as flexibility, strength, and weight.  This approach both increases taxonomy coverage and prevents overfitting the limited data.</w:t>
-      </w:r>
-    </w:p>
-    <w:p>
-      <w:pPr>
-        <w:pStyle w:val="Heading4"/>
-      </w:pPr>
-      <w:bookmarkStart w:id="3" w:name="_Toc89613857"/>
+        <w:t>) can dynamically generate environments that meet a specification</w:t>
+      </w:r>
+      <w:sdt>
+        <w:sdtPr>
+          <w:id w:val="-374089625"/>
+          <w:citation/>
+        </w:sdtPr>
+        <w:sdtContent>
+          <w:r>
+            <w:fldChar w:fldCharType="begin"/>
+          </w:r>
+          <w:r>
+            <w:instrText xml:space="preserve"> CITATION AWS21 \l 1033 </w:instrText>
+          </w:r>
+          <w:r>
+            <w:fldChar w:fldCharType="separate"/>
+          </w:r>
+          <w:r>
+            <w:rPr>
+              <w:noProof/>
+            </w:rPr>
+            <w:t xml:space="preserve"> (AWS, 2021)</w:t>
+          </w:r>
+          <w:r>
+            <w:fldChar w:fldCharType="end"/>
+          </w:r>
+        </w:sdtContent>
+      </w:sdt>
+      <w:r>
+        <w:t xml:space="preserve">.  This capability allows the researchers to create custom sensors and algorithms, not positioning furniture.  That also means this </w:t>
+      </w:r>
       <w:r>
         <w:lastRenderedPageBreak/>
-        <w:t>Simulation Process</w:t>
-      </w:r>
-      <w:bookmarkEnd w:id="3"/>
+        <w:t>dissertation aims to emphasize ROS components and world templates, not reinventing standard tooling.  These components must implement an asynchronous and loosely coupled architecture.</w:t>
+      </w:r>
     </w:p>
     <w:p>
       <w:pPr>
@@ -620,7 +670,7 @@
           <w:noProof/>
         </w:rPr>
         <w:drawing>
-          <wp:inline distT="0" distB="0" distL="0" distR="0" wp14:anchorId="225B6A6A" wp14:editId="280E3582">
+          <wp:inline distT="0" distB="0" distL="0" distR="0" wp14:anchorId="6DCEC774" wp14:editId="30C69571">
             <wp:extent cx="4019550" cy="4133930"/>
             <wp:effectExtent l="0" t="0" r="0" b="0"/>
             <wp:docPr id="6" name="Picture 6" descr="Diagram&#10;&#10;Description automatically generated"/>
@@ -658,119 +708,36 @@
     </w:p>
     <w:p>
       <w:pPr>
+        <w:pStyle w:val="Heading3"/>
+      </w:pPr>
+      <w:bookmarkStart w:id="3" w:name="_Toc79709072"/>
+      <w:bookmarkStart w:id="4" w:name="_Toc89613858"/>
+      <w:r>
+        <w:t>Intent</w:t>
+      </w:r>
+      <w:r>
+        <w:t xml:space="preserve"> Extraction Process</w:t>
+      </w:r>
+      <w:bookmarkEnd w:id="3"/>
+      <w:bookmarkEnd w:id="4"/>
+    </w:p>
+    <w:p>
+      <w:pPr>
         <w:ind w:firstLine="720"/>
       </w:pPr>
       <w:r>
-        <w:t>ROS worlds represent the patient’s home or apartment and define models’ placement (e.g., actors and furniture), actor configuration, and devices</w:t>
-      </w:r>
-      <w:sdt>
-        <w:sdtPr>
-          <w:id w:val="-1241015855"/>
-          <w:citation/>
-        </w:sdtPr>
-        <w:sdtContent>
-          <w:r>
-            <w:fldChar w:fldCharType="begin"/>
-          </w:r>
-          <w:r>
-            <w:instrText xml:space="preserve"> CITATION Bip18 \l 1033 </w:instrText>
-          </w:r>
-          <w:r>
-            <w:fldChar w:fldCharType="separate"/>
-          </w:r>
-          <w:r>
-            <w:rPr>
-              <w:noProof/>
-            </w:rPr>
-            <w:t xml:space="preserve"> (Bipin, 2018)</w:t>
-          </w:r>
-          <w:r>
-            <w:fldChar w:fldCharType="end"/>
-          </w:r>
-        </w:sdtContent>
-      </w:sdt>
-      <w:r>
-        <w:t>.  Researchers use physics simulators (e.g., Gazebo) to examine interactions between these various components.  For instance, the actor might perform walking to the kitchen table.  Each camera will capture frames from its vantage point and transmit them to a message bus during this sequence (see Figure 2).  Next, AI services subscribe to the event stream and process the visual data.  Suppose the service detects a valuable signal (e.g., the refrigerator door is left open).  In that case, it can post a notification to another message bus to mitigate the situation (e.g., use voice assistant).</w:t>
-      </w:r>
-    </w:p>
-    <w:p>
-      <w:pPr>
-        <w:ind w:firstLine="720"/>
-      </w:pPr>
-      <w:r>
-        <w:lastRenderedPageBreak/>
-        <w:t xml:space="preserve">Validating these interactions requires an ability to reconfigure these worlds without significant effort.  World templating tools (e.g., AWS </w:t>
-      </w:r>
-      <w:proofErr w:type="spellStart"/>
-      <w:r>
-        <w:t>RoboMaker</w:t>
-      </w:r>
-      <w:proofErr w:type="spellEnd"/>
-      <w:r>
-        <w:t>) can dynamically generate environments that meet a specification</w:t>
-      </w:r>
-      <w:sdt>
-        <w:sdtPr>
-          <w:id w:val="-374089625"/>
-          <w:citation/>
-        </w:sdtPr>
-        <w:sdtContent>
-          <w:r>
-            <w:fldChar w:fldCharType="begin"/>
-          </w:r>
-          <w:r>
-            <w:instrText xml:space="preserve"> CITATION AWS21 \l 1033 </w:instrText>
-          </w:r>
-          <w:r>
-            <w:fldChar w:fldCharType="separate"/>
-          </w:r>
-          <w:r>
-            <w:rPr>
-              <w:noProof/>
-            </w:rPr>
-            <w:t xml:space="preserve"> (AWS, 2021)</w:t>
-          </w:r>
-          <w:r>
-            <w:fldChar w:fldCharType="end"/>
-          </w:r>
-        </w:sdtContent>
-      </w:sdt>
-      <w:r>
-        <w:t>.  This capability allows the researchers to create custom sensors and algorithms, not positioning furniture.  That also means this dissertation aims to emphasize ROS components and world templates, not reinventing standard tooling.  These components must implement an asynchronous and loosely coupled architecture.</w:t>
-      </w:r>
-    </w:p>
-    <w:p>
-      <w:pPr>
-        <w:pStyle w:val="Heading4"/>
-      </w:pPr>
-      <w:bookmarkStart w:id="4" w:name="_Toc79709072"/>
-      <w:bookmarkStart w:id="5" w:name="_Toc89613858"/>
-      <w:r>
-        <w:t>Intent</w:t>
-      </w:r>
-      <w:r>
-        <w:t xml:space="preserve"> Extraction Process</w:t>
-      </w:r>
-      <w:bookmarkEnd w:id="4"/>
-      <w:bookmarkEnd w:id="5"/>
-    </w:p>
-    <w:p>
-      <w:pPr>
-        <w:ind w:firstLine="720"/>
-      </w:pPr>
-      <w:r>
         <w:t xml:space="preserve">A machine learning algorithm will process short video clips and predict the subject’s intent based on </w:t>
       </w:r>
-      <w:commentRangeStart w:id="6"/>
+      <w:commentRangeStart w:id="5"/>
       <w:r>
         <w:t>their behavior</w:t>
       </w:r>
-      <w:commentRangeEnd w:id="6"/>
+      <w:commentRangeEnd w:id="5"/>
       <w:r>
         <w:rPr>
           <w:rStyle w:val="CommentReference"/>
         </w:rPr>
-        <w:commentReference w:id="6"/>
+        <w:commentReference w:id="5"/>
       </w:r>
       <w:r>
         <w:t xml:space="preserve">.  For instance, the simulator will load a humanoid into a virtual apartment and perform a walking sequence.  These animation sequences will originate from open-source databases, such as </w:t>
@@ -818,7 +785,11 @@
         </w:sdtContent>
       </w:sdt>
       <w:r>
-        <w:t>.  IP-cameras will track the subject’s skeleton movement changes into specialized sequence-to-binary classification models.  For example, one model predicts that the subject raises their hand while another assesses jumping or falling.  Next, an ensemble classification algorithm combines these binary predictors into a sophisticated intent.  This approach should support future researchers iteratively adding more behaviors over time.</w:t>
+        <w:t xml:space="preserve">.  IP-cameras will track the subject’s skeleton movement changes into specialized sequence-to-binary classification models.  For example, one model predicts that the subject raises their hand while another assesses jumping or falling.  Next, an ensemble classification algorithm combines these </w:t>
+      </w:r>
+      <w:r>
+        <w:lastRenderedPageBreak/>
+        <w:t>binary predictors into a sophisticated intent.  This approach should support future researchers iteratively adding more behaviors over time.</w:t>
       </w:r>
     </w:p>
     <w:p>
@@ -832,10 +803,17 @@
       <w:r>
         <w:t xml:space="preserve">The input sequence will contain the relative positional changes to the subject’s skeletal joints (see Figure 3).  There are several potential implementations, and those solutions must perform within the hardware constraints of an edge appliance.  </w:t>
       </w:r>
+      <w:commentRangeStart w:id="6"/>
       <w:commentRangeStart w:id="7"/>
-      <w:commentRangeStart w:id="8"/>
       <w:r>
         <w:t>For instance, the simulated home might produce data from dozens of cameras and sensors</w:t>
+      </w:r>
+      <w:commentRangeEnd w:id="6"/>
+      <w:r>
+        <w:rPr>
+          <w:rStyle w:val="CommentReference"/>
+        </w:rPr>
+        <w:commentReference w:id="6"/>
       </w:r>
       <w:commentRangeEnd w:id="7"/>
       <w:r>
@@ -844,19 +822,8 @@
         </w:rPr>
         <w:commentReference w:id="7"/>
       </w:r>
-      <w:commentRangeEnd w:id="8"/>
-      <w:r>
-        <w:rPr>
-          <w:rStyle w:val="CommentReference"/>
-        </w:rPr>
-        <w:commentReference w:id="8"/>
-      </w:r>
-      <w:r>
-        <w:t xml:space="preserve">.  Suppose the algorithm requires too many compute resources.  In that case, the solution would require remote compute (e.g., public cloud), raising security and privacy concerns.  Maintaining the subjects’ privacy drives specific </w:t>
-      </w:r>
-      <w:r>
-        <w:lastRenderedPageBreak/>
-        <w:t>requirements into this design, though this research defers extensive investigations to a future researcher.</w:t>
+      <w:r>
+        <w:t>.  Suppose the algorithm requires too many compute resources.  In that case, the solution would require remote compute (e.g., public cloud), raising security and privacy concerns.  Maintaining the subjects’ privacy drives specific requirements into this design, though this research defers extensive investigations to a future researcher.</w:t>
       </w:r>
     </w:p>
     <w:p>
@@ -896,7 +863,7 @@
         <w:jc w:val="center"/>
       </w:pPr>
       <w:r>
-        <w:object w:dxaOrig="12450" w:dyaOrig="9885" w14:anchorId="7FEE30EA">
+        <w:object w:dxaOrig="12450" w:dyaOrig="9885" w14:anchorId="469AD4D2">
           <v:shapetype id="_x0000_t75" coordsize="21600,21600" o:spt="75" o:preferrelative="t" path="m@4@5l@4@11@9@11@9@5xe" filled="f" stroked="f">
             <v:stroke joinstyle="miter"/>
             <v:formulas>
@@ -916,38 +883,52 @@
             <v:path o:extrusionok="f" gradientshapeok="t" o:connecttype="rect"/>
             <o:lock v:ext="edit" aspectratio="t"/>
           </v:shapetype>
-          <v:shape id="_x0000_i1025" type="#_x0000_t75" style="width:292.05pt;height:228.1pt" o:ole="">
+          <v:shape id="_x0000_i1032" type="#_x0000_t75" style="width:292.1pt;height:227.55pt" o:ole="">
             <v:imagedata r:id="rId13" o:title=""/>
           </v:shape>
-          <o:OLEObject Type="Embed" ProgID="Paint.Picture" ShapeID="_x0000_i1025" DrawAspect="Content" ObjectID="_1703837345" r:id="rId14"/>
+          <o:OLEObject Type="Embed" ProgID="Paint.Picture" ShapeID="_x0000_i1032" DrawAspect="Content" ObjectID="_1703839127" r:id="rId14"/>
         </w:object>
       </w:r>
     </w:p>
     <w:p>
       <w:pPr>
-        <w:pStyle w:val="Heading4"/>
-      </w:pPr>
-      <w:bookmarkStart w:id="9" w:name="_Toc89613859"/>
+        <w:pStyle w:val="Heading3"/>
+      </w:pPr>
+      <w:bookmarkStart w:id="8" w:name="_Toc89613859"/>
       <w:r>
         <w:t>Rule Engine Process</w:t>
       </w:r>
-      <w:bookmarkEnd w:id="9"/>
+      <w:bookmarkEnd w:id="8"/>
     </w:p>
     <w:p>
       <w:r>
         <w:tab/>
-        <w:t>Assume that the system determines that the subject has fallen, then what?  Perhaps the system should ask if the person needs an ambulance through a text-to-speech device.  Then, deciding which specific voice assistant adds nuances.  Further complicating the matter, the fractured residential IoT market follows inconsistent protocols and standards.  The second research question examines these integration challenges and proposes a rule engine.  Addressing these issues requires design tenants and frameworks.  While this research project explores these topics, the scope narrowly focuses on virtual devices (versus real-world integrations).  These devices will likely exist as ROS plugins and services</w:t>
-      </w:r>
-    </w:p>
-    <w:p>
-      <w:pPr>
-        <w:pStyle w:val="Heading3"/>
-      </w:pPr>
-      <w:bookmarkStart w:id="10" w:name="_Toc89613860"/>
-      <w:r>
-        <w:t>Feedback System Design</w:t>
-      </w:r>
-      <w:bookmarkEnd w:id="10"/>
+        <w:t xml:space="preserve">Assume that the system determines that the subject has fallen, then what?  Perhaps the system should ask if the person needs an ambulance through a text-to-speech device.  Then, deciding which specific voice assistant adds nuances.  Further complicating the matter, the </w:t>
+      </w:r>
+      <w:r>
+        <w:lastRenderedPageBreak/>
+        <w:t>fractured residential IoT market follows inconsistent protocols and standards.  The second research question examines these integration challenges and proposes a rule engine.  Addressing these issues requires design tenants and frameworks.  While this research project explores these topics, the scope narrowly focuses on virtual devices (versus real-world integrations).  These devices will likely exist as ROS plugins and services</w:t>
+      </w:r>
+      <w:r>
+        <w:t>.</w:t>
+      </w:r>
+    </w:p>
+    <w:p>
+      <w:pPr>
+        <w:pStyle w:val="Heading2"/>
+      </w:pPr>
+      <w:r>
+        <w:t>Population and Sample</w:t>
+      </w:r>
+    </w:p>
+    <w:p/>
+    <w:p>
+      <w:pPr>
+        <w:pStyle w:val="Heading2"/>
+      </w:pPr>
+      <w:r>
+        <w:t>Instrumentation</w:t>
+      </w:r>
     </w:p>
     <w:p>
       <w:r>
@@ -957,12 +938,55 @@
     </w:p>
     <w:p>
       <w:pPr>
-        <w:pStyle w:val="Heading4"/>
+        <w:pStyle w:val="Heading3"/>
+      </w:pPr>
+      <w:bookmarkStart w:id="9" w:name="_Toc89613855"/>
+      <w:r>
+        <w:t>Test Case Definition</w:t>
+      </w:r>
+      <w:bookmarkEnd w:id="9"/>
+    </w:p>
+    <w:p>
+      <w:r>
+        <w:tab/>
+        <w:t>A test case encapsulates a specific experiment.  An arbitrary number of subjects will perform pre-configured animation sequences during the experiment, such as walking or failing.  These behaviors occur within a dynamic world that supports typical real-world transforms.  For example, the subject can turn off a light, move furniture, not modify the floor plan.</w:t>
+      </w:r>
+    </w:p>
+    <w:p>
+      <w:pPr>
+        <w:pStyle w:val="Heading3"/>
+      </w:pPr>
+      <w:bookmarkStart w:id="10" w:name="_Toc89613856"/>
+      <w:r>
+        <w:t>Data Generation Process</w:t>
+      </w:r>
+      <w:bookmarkEnd w:id="10"/>
+    </w:p>
+    <w:p>
+      <w:r>
+        <w:tab/>
+        <w:t xml:space="preserve">ROS actors represent the patients within the simulation environment, which performs an animation sequence while moving around the house.  These animations originate from open-source motion-capture videos and map to a </w:t>
+      </w:r>
+      <w:proofErr w:type="spellStart"/>
+      <w:r>
+        <w:t>hierarchial</w:t>
+      </w:r>
+      <w:proofErr w:type="spellEnd"/>
+      <w:r>
+        <w:t xml:space="preserve"> action-space taxonomy.  The action-space describes specific behaviors (e.g., walking versus sitting) and any derived actions (e.g., sitting on a chair versus couch).  There are virtually infinite sequences, making it challenging to record the entire universe of movement.  Instead, a randomization process initializes from a recording and </w:t>
+      </w:r>
+      <w:r>
+        <w:lastRenderedPageBreak/>
+        <w:t>mutates model-joint characteristics such as flexibility, strength, and weight.  This approach both increases taxonomy coverage and prevents overfitting the limited data.</w:t>
+      </w:r>
+    </w:p>
+    <w:p>
+      <w:pPr>
+        <w:pStyle w:val="Heading3"/>
       </w:pPr>
       <w:bookmarkStart w:id="11" w:name="_Toc89613861"/>
       <w:bookmarkStart w:id="12" w:name="_Toc79709073"/>
       <w:r>
-        <w:lastRenderedPageBreak/>
         <w:t>Decision History Store</w:t>
       </w:r>
       <w:bookmarkEnd w:id="11"/>
@@ -973,34 +997,62 @@
         <w:t>A NoSQL time-series database records extracted intents, rule engine reactions, and various critical messages.  These data points contain a foreign key to the experiment identifier and an association to the test case definition. This data store hydrates using a similar pattern for a subset of critical messages.  Standard tooling already exists for recording ROS topics and persisting into binary files.  Complete topic dumps will also exist outside the time-series database for troubleshooting requirements specifically.</w:t>
       </w:r>
     </w:p>
-    <w:p>
-      <w:pPr>
-        <w:pStyle w:val="Heading4"/>
-        <w:rPr>
-          <w:rFonts w:eastAsiaTheme="minorHAnsi"/>
-        </w:rPr>
+    <w:bookmarkEnd w:id="12"/>
+    <w:p>
+      <w:pPr>
+        <w:pStyle w:val="Heading2"/>
+      </w:pPr>
+      <w:r>
+        <w:t>Operational Definition of Variables</w:t>
+      </w:r>
+    </w:p>
+    <w:p/>
+    <w:p>
+      <w:pPr>
+        <w:pStyle w:val="Heading2"/>
+      </w:pPr>
+      <w:r>
+        <w:t>Study Procedures</w:t>
+      </w:r>
+    </w:p>
+    <w:p>
+      <w:pPr>
+        <w:ind w:firstLine="720"/>
+      </w:pPr>
+      <w:r>
+        <w:t>This dissertation employs this methodology to improve special needs and elderly care with AI/ML and CV applications.  Scalability, security, and privacy challenges prohibit studying this topic through traditional means.  People are generally unwilling to undergo 24/7 video monitoring and disclose their most intimate conversations in the name of science.  Future research needs to address those concerns.  Meanwhile, this effort provisions industry-standard physics simulation environments to examine those interactions.  Next, this project creates virtual devices (e.g., IP cameras) to extract a subject’s behavior and respond accordingly.  Third, a data telemetry collection pipeline will assess the performance of virtual devices within a simulated world.</w:t>
+      </w:r>
+    </w:p>
+    <w:p>
+      <w:pPr>
+        <w:pStyle w:val="Heading2"/>
+      </w:pPr>
+      <w:r>
+        <w:t>Data Analysis</w:t>
+      </w:r>
+    </w:p>
+    <w:p>
+      <w:pPr>
+        <w:pStyle w:val="Heading3"/>
       </w:pPr>
       <w:bookmarkStart w:id="13" w:name="_Toc89613862"/>
       <w:r>
-        <w:rPr>
-          <w:rFonts w:eastAsiaTheme="minorHAnsi"/>
-        </w:rPr>
         <w:t>Aggregation Process</w:t>
       </w:r>
       <w:bookmarkEnd w:id="13"/>
     </w:p>
     <w:p>
       <w:r>
+        <w:lastRenderedPageBreak/>
         <w:tab/>
         <w:t>Residential homes have infinite configurations and permutations with unique floor plans, furniture layouts, camera placement, noise sources, and other distinctions influencing the solution’s accuracy.  Unlike a physical home, the simulator leverages ubiquitous cloud resources to scale testing across numerous virtual homes. Each simulation instance mutates its exact data through a randomization process by modifying the actors’ flexibility, weight, and other variables.  The Aggregation Process is responsible for grouping these variations and calculating range statistics.  Suppose the patient has fallen predictor’s accuracy could depend on the amount of furniture in the room.  In that case, the results chapter will need to quantify this influence through some data pivot and summation.  This research does not aim to implement a novel aggregation system and defers to industry-standard tooling (e.g., Apache Spark).</w:t>
       </w:r>
     </w:p>
     <w:p>
       <w:pPr>
-        <w:pStyle w:val="Heading4"/>
+        <w:pStyle w:val="Heading3"/>
       </w:pPr>
       <w:bookmarkStart w:id="14" w:name="_Toc89613863"/>
-      <w:bookmarkEnd w:id="12"/>
       <w:r>
         <w:t>Evaluation Process</w:t>
       </w:r>
@@ -1009,16 +1061,12 @@
     <w:p>
       <w:r>
         <w:tab/>
-        <w:t xml:space="preserve">Creating high-quality software requires quality assurance procedures.  There are several classes of defects for applications using simulation environments with AI/ML and CV, such as mixing-up actions, model non-convergence, model overfitting, code defects, performance degradation, and other issues.  Automation can discover a subset of these problems using the </w:t>
-      </w:r>
-      <w:r>
-        <w:lastRenderedPageBreak/>
-        <w:t>Aggregation Process and Test Case Definitions.  For example, the test case specifies that the actor will perform the jumping animation sequence.  Suppose the intent prediction assumes the subject was instead sitting.  In that case, the evaluation process can easily detect and report the failure.  Then, specific erroneous actions and configurations require triage and troubleshooting.</w:t>
-      </w:r>
-    </w:p>
-    <w:p>
-      <w:pPr>
-        <w:pStyle w:val="Heading4"/>
+        <w:t>Creating high-quality software requires quality assurance procedures.  There are several classes of defects for applications using simulation environments with AI/ML and CV, such as mixing-up actions, model non-convergence, model overfitting, code defects, performance degradation, and other issues.  Automation can discover a subset of these problems using the Aggregation Process and Test Case Definitions.  For example, the test case specifies that the actor will perform the jumping animation sequence.  Suppose the intent prediction assumes the subject was instead sitting.  In that case, the evaluation process can easily detect and report the failure.  Then, specific erroneous actions and configurations require triage and troubleshooting.</w:t>
+      </w:r>
+    </w:p>
+    <w:p>
+      <w:pPr>
+        <w:pStyle w:val="Heading3"/>
       </w:pPr>
       <w:bookmarkStart w:id="15" w:name="_Toc89613864"/>
       <w:r>
@@ -1037,7 +1085,11 @@
       </w:r>
       <w:proofErr w:type="spellEnd"/>
       <w:r>
-        <w:t xml:space="preserve">) databases through scripting and templating.  Next, the data generation and simulation processes will run those experiments multiple times under different world configurations.  This combinatorial property creates the need for a report generation process that collects and visualizes the evaluation assessments.  Building a custom Business Intelligence (BI) solution is outside this project’s scope, so this project defers to industry-standard tooling (e.g., </w:t>
+        <w:t xml:space="preserve">) databases through scripting and templating.  Next, the data generation and simulation processes will run those experiments </w:t>
+      </w:r>
+      <w:r>
+        <w:lastRenderedPageBreak/>
+        <w:t xml:space="preserve">multiple times under different world configurations.  This combinatorial property creates the need for a report generation process that collects and visualizes the evaluation assessments.  Building a custom Business Intelligence (BI) solution is outside this project’s scope, so this project defers to industry-standard tooling (e.g., </w:t>
       </w:r>
       <w:proofErr w:type="spellStart"/>
       <w:r>
@@ -1048,53 +1100,6 @@
         <w:t xml:space="preserve"> and Tableau).  Also, budgetary limitations will prohibit exploring every combination.  Instead, this research will strategically choose representative examples within the supported action space.</w:t>
       </w:r>
     </w:p>
-    <w:p/>
-    <w:p>
-      <w:pPr>
-        <w:pStyle w:val="Heading2"/>
-      </w:pPr>
-      <w:r>
-        <w:t>Population and Sample</w:t>
-      </w:r>
-    </w:p>
-    <w:p/>
-    <w:p>
-      <w:pPr>
-        <w:pStyle w:val="Heading2"/>
-      </w:pPr>
-      <w:r>
-        <w:t>Instrumentation</w:t>
-      </w:r>
-    </w:p>
-    <w:p/>
-    <w:p>
-      <w:pPr>
-        <w:pStyle w:val="Heading2"/>
-      </w:pPr>
-      <w:r>
-        <w:t>Operational Definition of Variables</w:t>
-      </w:r>
-    </w:p>
-    <w:p/>
-    <w:p>
-      <w:pPr>
-        <w:pStyle w:val="Heading2"/>
-      </w:pPr>
-      <w:r>
-        <w:t>Study Procedures</w:t>
-      </w:r>
-    </w:p>
-    <w:p/>
-    <w:p>
-      <w:pPr>
-        <w:pStyle w:val="Heading2"/>
-      </w:pPr>
-      <w:r>
-        <w:lastRenderedPageBreak/>
-        <w:t>Data Analysis</w:t>
-      </w:r>
-    </w:p>
-    <w:p/>
     <w:p>
       <w:pPr>
         <w:pStyle w:val="Heading2"/>
@@ -1158,7 +1163,7 @@
 
 <file path=word/comments.xml><?xml version="1.0" encoding="utf-8"?>
 <w:comments xmlns:wpc="http://schemas.microsoft.com/office/word/2010/wordprocessingCanvas" xmlns:cx="http://schemas.microsoft.com/office/drawing/2014/chartex" xmlns:cx1="http://schemas.microsoft.com/office/drawing/2015/9/8/chartex" xmlns:cx2="http://schemas.microsoft.com/office/drawing/2015/10/21/chartex" xmlns:cx3="http://schemas.microsoft.com/office/drawing/2016/5/9/chartex" xmlns:cx4="http://schemas.microsoft.com/office/drawing/2016/5/10/chartex" xmlns:cx5="http://schemas.microsoft.com/office/drawing/2016/5/11/chartex" xmlns:cx6="http://schemas.microsoft.com/office/drawing/2016/5/12/chartex" xmlns:cx7="http://schemas.microsoft.com/office/drawing/2016/5/13/chartex" xmlns:cx8="http://schemas.microsoft.com/office/drawing/2016/5/14/chartex" xmlns:mc="http://schemas.openxmlformats.org/markup-compatibility/2006" xmlns:aink="http://schemas.microsoft.com/office/drawing/2016/ink" xmlns:am3d="http://schemas.microsoft.com/office/drawing/2017/model3d" xmlns:o="urn:schemas-microsoft-com:office:office" xmlns:r="http://schemas.openxmlformats.org/officeDocument/2006/relationships" xmlns:m="http://schemas.openxmlformats.org/officeDocument/2006/math" xmlns:v="urn:schemas-microsoft-com:vml" xmlns:wp14="http://schemas.microsoft.com/office/word/2010/wordprocessingDrawing" xmlns:wp="http://schemas.openxmlformats.org/drawingml/2006/wordprocessingDrawing" xmlns:w10="urn:schemas-microsoft-com:office:word" xmlns:w="http://schemas.openxmlformats.org/wordprocessingml/2006/main" xmlns:w14="http://schemas.microsoft.com/office/word/2010/wordml" xmlns:w15="http://schemas.microsoft.com/office/word/2012/wordml" xmlns:w16cex="http://schemas.microsoft.com/office/word/2018/wordml/cex" xmlns:w16cid="http://schemas.microsoft.com/office/word/2016/wordml/cid" xmlns:w16="http://schemas.microsoft.com/office/word/2018/wordml" xmlns:w16sdtdh="http://schemas.microsoft.com/office/word/2020/wordml/sdtdatahash" xmlns:w16se="http://schemas.microsoft.com/office/word/2015/wordml/symex" xmlns:wpg="http://schemas.microsoft.com/office/word/2010/wordprocessingGroup" xmlns:wpi="http://schemas.microsoft.com/office/word/2010/wordprocessingInk" xmlns:wne="http://schemas.microsoft.com/office/word/2006/wordml" xmlns:wps="http://schemas.microsoft.com/office/word/2010/wordprocessingShape" mc:Ignorable="w14 w15 w16se w16cid w16 w16cex w16sdtdh wp14">
-  <w:comment w:id="6" w:author="Nate Bachmeier" w:date="2021-12-05T11:54:00Z" w:initials="NB">
+  <w:comment w:id="5" w:author="Nate Bachmeier" w:date="2021-12-05T11:54:00Z" w:initials="NB">
     <w:p>
       <w:pPr>
         <w:pStyle w:val="CommentText"/>
@@ -1174,7 +1179,7 @@
       </w:r>
     </w:p>
   </w:comment>
-  <w:comment w:id="7" w:author="Ashish Amresh" w:date="2021-11-18T19:05:00Z" w:initials="AA">
+  <w:comment w:id="6" w:author="Ashish Amresh" w:date="2021-11-18T19:05:00Z" w:initials="AA">
     <w:p>
       <w:pPr>
         <w:pStyle w:val="CommentText"/>
@@ -1190,7 +1195,7 @@
       </w:r>
     </w:p>
   </w:comment>
-  <w:comment w:id="8" w:author="Bachmeier, Nate" w:date="2021-11-25T13:00:00Z" w:initials="BN">
+  <w:comment w:id="7" w:author="Bachmeier, Nate" w:date="2021-11-25T13:00:00Z" w:initials="BN">
     <w:p>
       <w:pPr>
         <w:pStyle w:val="CommentText"/>
@@ -1211,9 +1216,9 @@
 
 <file path=word/commentsExtended.xml><?xml version="1.0" encoding="utf-8"?>
 <w15:commentsEx xmlns:wpc="http://schemas.microsoft.com/office/word/2010/wordprocessingCanvas" xmlns:cx="http://schemas.microsoft.com/office/drawing/2014/chartex" xmlns:cx1="http://schemas.microsoft.com/office/drawing/2015/9/8/chartex" xmlns:cx2="http://schemas.microsoft.com/office/drawing/2015/10/21/chartex" xmlns:cx3="http://schemas.microsoft.com/office/drawing/2016/5/9/chartex" xmlns:cx4="http://schemas.microsoft.com/office/drawing/2016/5/10/chartex" xmlns:cx5="http://schemas.microsoft.com/office/drawing/2016/5/11/chartex" xmlns:cx6="http://schemas.microsoft.com/office/drawing/2016/5/12/chartex" xmlns:cx7="http://schemas.microsoft.com/office/drawing/2016/5/13/chartex" xmlns:cx8="http://schemas.microsoft.com/office/drawing/2016/5/14/chartex" xmlns:mc="http://schemas.openxmlformats.org/markup-compatibility/2006" xmlns:aink="http://schemas.microsoft.com/office/drawing/2016/ink" xmlns:am3d="http://schemas.microsoft.com/office/drawing/2017/model3d" xmlns:o="urn:schemas-microsoft-com:office:office" xmlns:r="http://schemas.openxmlformats.org/officeDocument/2006/relationships" xmlns:m="http://schemas.openxmlformats.org/officeDocument/2006/math" xmlns:v="urn:schemas-microsoft-com:vml" xmlns:wp14="http://schemas.microsoft.com/office/word/2010/wordprocessingDrawing" xmlns:wp="http://schemas.openxmlformats.org/drawingml/2006/wordprocessingDrawing" xmlns:w10="urn:schemas-microsoft-com:office:word" xmlns:w="http://schemas.openxmlformats.org/wordprocessingml/2006/main" xmlns:w14="http://schemas.microsoft.com/office/word/2010/wordml" xmlns:w15="http://schemas.microsoft.com/office/word/2012/wordml" xmlns:w16cex="http://schemas.microsoft.com/office/word/2018/wordml/cex" xmlns:w16cid="http://schemas.microsoft.com/office/word/2016/wordml/cid" xmlns:w16="http://schemas.microsoft.com/office/word/2018/wordml" xmlns:w16sdtdh="http://schemas.microsoft.com/office/word/2020/wordml/sdtdatahash" xmlns:w16se="http://schemas.microsoft.com/office/word/2015/wordml/symex" xmlns:wpg="http://schemas.microsoft.com/office/word/2010/wordprocessingGroup" xmlns:wpi="http://schemas.microsoft.com/office/word/2010/wordprocessingInk" xmlns:wne="http://schemas.microsoft.com/office/word/2006/wordml" xmlns:wps="http://schemas.microsoft.com/office/word/2010/wordprocessingShape" mc:Ignorable="w14 w15 w16se w16cid w16 w16cex w16sdtdh wp14">
-  <w15:commentEx w15:paraId="44277D44" w15:done="1"/>
-  <w15:commentEx w15:paraId="39FD66A8" w15:done="1"/>
-  <w15:commentEx w15:paraId="49580369" w15:paraIdParent="39FD66A8" w15:done="1"/>
+  <w15:commentEx w15:paraId="64FE433E" w15:done="1"/>
+  <w15:commentEx w15:paraId="0966893A" w15:done="1"/>
+  <w15:commentEx w15:paraId="3DAB3888" w15:paraIdParent="0966893A" w15:done="1"/>
 </w15:commentsEx>
 </file>
 
@@ -1227,9 +1232,9 @@
 
 <file path=word/commentsIds.xml><?xml version="1.0" encoding="utf-8"?>
 <w16cid:commentsIds xmlns:wpc="http://schemas.microsoft.com/office/word/2010/wordprocessingCanvas" xmlns:cx="http://schemas.microsoft.com/office/drawing/2014/chartex" xmlns:cx1="http://schemas.microsoft.com/office/drawing/2015/9/8/chartex" xmlns:cx2="http://schemas.microsoft.com/office/drawing/2015/10/21/chartex" xmlns:cx3="http://schemas.microsoft.com/office/drawing/2016/5/9/chartex" xmlns:cx4="http://schemas.microsoft.com/office/drawing/2016/5/10/chartex" xmlns:cx5="http://schemas.microsoft.com/office/drawing/2016/5/11/chartex" xmlns:cx6="http://schemas.microsoft.com/office/drawing/2016/5/12/chartex" xmlns:cx7="http://schemas.microsoft.com/office/drawing/2016/5/13/chartex" xmlns:cx8="http://schemas.microsoft.com/office/drawing/2016/5/14/chartex" xmlns:mc="http://schemas.openxmlformats.org/markup-compatibility/2006" xmlns:aink="http://schemas.microsoft.com/office/drawing/2016/ink" xmlns:am3d="http://schemas.microsoft.com/office/drawing/2017/model3d" xmlns:o="urn:schemas-microsoft-com:office:office" xmlns:r="http://schemas.openxmlformats.org/officeDocument/2006/relationships" xmlns:m="http://schemas.openxmlformats.org/officeDocument/2006/math" xmlns:v="urn:schemas-microsoft-com:vml" xmlns:wp14="http://schemas.microsoft.com/office/word/2010/wordprocessingDrawing" xmlns:wp="http://schemas.openxmlformats.org/drawingml/2006/wordprocessingDrawing" xmlns:w10="urn:schemas-microsoft-com:office:word" xmlns:w="http://schemas.openxmlformats.org/wordprocessingml/2006/main" xmlns:w14="http://schemas.microsoft.com/office/word/2010/wordml" xmlns:w15="http://schemas.microsoft.com/office/word/2012/wordml" xmlns:w16cex="http://schemas.microsoft.com/office/word/2018/wordml/cex" xmlns:w16cid="http://schemas.microsoft.com/office/word/2016/wordml/cid" xmlns:w16="http://schemas.microsoft.com/office/word/2018/wordml" xmlns:w16sdtdh="http://schemas.microsoft.com/office/word/2020/wordml/sdtdatahash" xmlns:w16se="http://schemas.microsoft.com/office/word/2015/wordml/symex" xmlns:wpg="http://schemas.microsoft.com/office/word/2010/wordprocessingGroup" xmlns:wpi="http://schemas.microsoft.com/office/word/2010/wordprocessingInk" xmlns:wne="http://schemas.microsoft.com/office/word/2006/wordml" xmlns:wps="http://schemas.microsoft.com/office/word/2010/wordprocessingShape" mc:Ignorable="w14 w15 w16se w16cid w16 w16cex w16sdtdh wp14">
-  <w16cid:commentId w16cid:paraId="44277D44" w16cid:durableId="255726E8"/>
-  <w16cid:commentId w16cid:paraId="39FD66A8" w16cid:durableId="25411450"/>
-  <w16cid:commentId w16cid:paraId="49580369" w16cid:durableId="254A077E"/>
+  <w16cid:commentId w16cid:paraId="64FE433E" w16cid:durableId="255726E8"/>
+  <w16cid:commentId w16cid:paraId="0966893A" w16cid:durableId="25411450"/>
+  <w16cid:commentId w16cid:paraId="3DAB3888" w16cid:durableId="254A077E"/>
 </w16cid:commentsIds>
 </file>
 
@@ -2530,7 +2535,7 @@
       </b:Author>
     </b:Author>
     <b:Publisher>Packet Publishing</b:Publisher>
-    <b:RefOrder>6</b:RefOrder>
+    <b:RefOrder>1</b:RefOrder>
   </b:Source>
   <b:Source>
     <b:Tag>AWS21</b:Tag>
@@ -2545,7 +2550,7 @@
     <b:InternetSiteTitle>Amazon Web Services</b:InternetSiteTitle>
     <b:Year>2021</b:Year>
     <b:URL>https://aws.amazon.com/robomaker/</b:URL>
-    <b:RefOrder>7</b:RefOrder>
+    <b:RefOrder>2</b:RefOrder>
   </b:Source>
   <b:Source>
     <b:Tag>CMU21</b:Tag>
@@ -2560,13 +2565,48 @@
     <b:InternetSiteTitle>Carnegie Mellon University</b:InternetSiteTitle>
     <b:Year>2021</b:Year>
     <b:URL>http://mocap.cs.cmu.edu/</b:URL>
-    <b:RefOrder>8</b:RefOrder>
+    <b:RefOrder>3</b:RefOrder>
+  </b:Source>
+  <b:Source>
+    <b:Tag>Hev04</b:Tag>
+    <b:SourceType>JournalArticle</b:SourceType>
+    <b:Guid>{1230FBD8-2EC8-4C70-9241-50B30C72A086}</b:Guid>
+    <b:Author>
+      <b:Author>
+        <b:NameList>
+          <b:Person>
+            <b:Last>Hevner</b:Last>
+            <b:First>A</b:First>
+          </b:Person>
+          <b:Person>
+            <b:Last>March</b:Last>
+            <b:First>S</b:First>
+          </b:Person>
+          <b:Person>
+            <b:Last>Park</b:Last>
+            <b:First>J</b:First>
+          </b:Person>
+          <b:Person>
+            <b:Last>Ram</b:Last>
+            <b:First>S</b:First>
+          </b:Person>
+        </b:NameList>
+      </b:Author>
+    </b:Author>
+    <b:Title>Design science in information systems research</b:Title>
+    <b:Year>2004</b:Year>
+    <b:JournalName>MIS Quarterly</b:JournalName>
+    <b:Pages>75-105</b:Pages>
+    <b:Volume>28</b:Volume>
+    <b:Issue>1</b:Issue>
+    <b:DOI>10.2307/25148625</b:DOI>
+    <b:RefOrder>4</b:RefOrder>
   </b:Source>
 </b:Sources>
 </file>
 
 <file path=customXml/itemProps1.xml><?xml version="1.0" encoding="utf-8"?>
-<ds:datastoreItem xmlns:ds="http://schemas.openxmlformats.org/officeDocument/2006/customXml" ds:itemID="{4C41BFE9-D88B-457B-A783-4F3A5D769741}">
+<ds:datastoreItem xmlns:ds="http://schemas.openxmlformats.org/officeDocument/2006/customXml" ds:itemID="{5F5A0BFF-A09A-4244-A325-E7CF4DAD6B03}">
   <ds:schemaRefs>
     <ds:schemaRef ds:uri="http://schemas.openxmlformats.org/officeDocument/2006/bibliography"/>
   </ds:schemaRefs>

</xml_diff>